<commit_message>
Added A Lot of Database Functionality as well as slot value updating on Semester
</commit_message>
<xml_diff>
--- a/Numl_Attendence_System/Documentation.docx
+++ b/Numl_Attendence_System/Documentation.docx
@@ -58,6 +58,16 @@
     </w:p>
     <w:p>
       <w:r>
+        <w:t>Stored procedure to get subjects</w:t>
+      </w:r>
+    </w:p>
+    <w:p>
+      <w:r>
+        <w:t>Student info</w:t>
+      </w:r>
+    </w:p>
+    <w:p>
+      <w:r>
         <w:br/>
       </w:r>
       <w:proofErr w:type="gramStart"/>
@@ -67,6 +77,12 @@
       <w:proofErr w:type="gramEnd"/>
     </w:p>
     <w:p>
+      <w:pPr>
+        <w:numPr>
+          <w:ilvl w:val="0"/>
+          <w:numId w:val="1"/>
+        </w:numPr>
+      </w:pPr>
       <w:r>
         <w:t xml:space="preserve">Improve </w:t>
       </w:r>
@@ -94,7 +110,400 @@
       <w:r>
         <w:t xml:space="preserve"> remove hard coded queries</w:t>
       </w:r>
-    </w:p>
+      <w:r>
+        <w:br/>
+      </w:r>
+      <w:r>
+        <w:br/>
+        <w:t>#documentation</w:t>
+      </w:r>
+      <w:r>
+        <w:br/>
+      </w:r>
+      <w:proofErr w:type="spellStart"/>
+      <w:r>
+        <w:t>academic_sessions</w:t>
+      </w:r>
+      <w:proofErr w:type="spellEnd"/>
+      <w:r>
+        <w:t xml:space="preserve"> table: </w:t>
+      </w:r>
+    </w:p>
+    <w:p>
+      <w:pPr>
+        <w:numPr>
+          <w:ilvl w:val="1"/>
+          <w:numId w:val="1"/>
+        </w:numPr>
+      </w:pPr>
+      <w:r>
+        <w:t>Tracks different academic sessions/semesters</w:t>
+      </w:r>
+    </w:p>
+    <w:p>
+      <w:pPr>
+        <w:numPr>
+          <w:ilvl w:val="1"/>
+          <w:numId w:val="1"/>
+        </w:numPr>
+      </w:pPr>
+      <w:r>
+        <w:t xml:space="preserve">Has </w:t>
+      </w:r>
+      <w:proofErr w:type="spellStart"/>
+      <w:r>
+        <w:t>is_current</w:t>
+      </w:r>
+      <w:proofErr w:type="spellEnd"/>
+      <w:r>
+        <w:t xml:space="preserve"> flag to identify the current active session</w:t>
+      </w:r>
+    </w:p>
+    <w:p>
+      <w:pPr>
+        <w:numPr>
+          <w:ilvl w:val="1"/>
+          <w:numId w:val="1"/>
+        </w:numPr>
+      </w:pPr>
+      <w:r>
+        <w:t>Helps in maintaining historical data</w:t>
+      </w:r>
+    </w:p>
+    <w:p>
+      <w:pPr>
+        <w:numPr>
+          <w:ilvl w:val="0"/>
+          <w:numId w:val="1"/>
+        </w:numPr>
+      </w:pPr>
+      <w:proofErr w:type="spellStart"/>
+      <w:r>
+        <w:t>student_enrollments</w:t>
+      </w:r>
+      <w:proofErr w:type="spellEnd"/>
+      <w:r>
+        <w:t xml:space="preserve"> table: </w:t>
+      </w:r>
+    </w:p>
+    <w:p>
+      <w:pPr>
+        <w:numPr>
+          <w:ilvl w:val="1"/>
+          <w:numId w:val="1"/>
+        </w:numPr>
+      </w:pPr>
+      <w:r>
+        <w:t>Links students to academic sessions</w:t>
+      </w:r>
+    </w:p>
+    <w:p>
+      <w:pPr>
+        <w:numPr>
+          <w:ilvl w:val="1"/>
+          <w:numId w:val="1"/>
+        </w:numPr>
+      </w:pPr>
+      <w:r>
+        <w:t>Tracks which semester a student is currently in</w:t>
+      </w:r>
+    </w:p>
+    <w:p>
+      <w:pPr>
+        <w:numPr>
+          <w:ilvl w:val="1"/>
+          <w:numId w:val="1"/>
+        </w:numPr>
+      </w:pPr>
+      <w:r>
+        <w:t xml:space="preserve">One student can have multiple </w:t>
+      </w:r>
+      <w:proofErr w:type="spellStart"/>
+      <w:r>
+        <w:t>enrollments</w:t>
+      </w:r>
+      <w:proofErr w:type="spellEnd"/>
+      <w:r>
+        <w:t xml:space="preserve"> (one for each session)</w:t>
+      </w:r>
+    </w:p>
+    <w:p>
+      <w:pPr>
+        <w:numPr>
+          <w:ilvl w:val="1"/>
+          <w:numId w:val="1"/>
+        </w:numPr>
+      </w:pPr>
+      <w:r>
+        <w:t>Helps track student progression through semesters</w:t>
+      </w:r>
+    </w:p>
+    <w:p>
+      <w:pPr>
+        <w:numPr>
+          <w:ilvl w:val="0"/>
+          <w:numId w:val="1"/>
+        </w:numPr>
+      </w:pPr>
+      <w:proofErr w:type="spellStart"/>
+      <w:r>
+        <w:t>student_subjects</w:t>
+      </w:r>
+      <w:proofErr w:type="spellEnd"/>
+      <w:r>
+        <w:t xml:space="preserve"> table: </w:t>
+      </w:r>
+    </w:p>
+    <w:p>
+      <w:pPr>
+        <w:numPr>
+          <w:ilvl w:val="1"/>
+          <w:numId w:val="1"/>
+        </w:numPr>
+      </w:pPr>
+      <w:r>
+        <w:t xml:space="preserve">Links students to their subjects through their </w:t>
+      </w:r>
+      <w:proofErr w:type="spellStart"/>
+      <w:r>
+        <w:t>enrollment</w:t>
+      </w:r>
+      <w:proofErr w:type="spellEnd"/>
+    </w:p>
+    <w:p>
+      <w:pPr>
+        <w:numPr>
+          <w:ilvl w:val="1"/>
+          <w:numId w:val="1"/>
+        </w:numPr>
+      </w:pPr>
+      <w:r>
+        <w:t xml:space="preserve">Has </w:t>
+      </w:r>
+      <w:proofErr w:type="spellStart"/>
+      <w:r>
+        <w:t>is_repeat</w:t>
+      </w:r>
+      <w:proofErr w:type="spellEnd"/>
+      <w:r>
+        <w:t xml:space="preserve"> flag to identify repeat courses</w:t>
+      </w:r>
+    </w:p>
+    <w:p>
+      <w:pPr>
+        <w:numPr>
+          <w:ilvl w:val="1"/>
+          <w:numId w:val="1"/>
+        </w:numPr>
+      </w:pPr>
+      <w:r>
+        <w:t xml:space="preserve">Links to </w:t>
+      </w:r>
+      <w:proofErr w:type="spellStart"/>
+      <w:r>
+        <w:t>student_enrollments</w:t>
+      </w:r>
+      <w:proofErr w:type="spellEnd"/>
+      <w:r>
+        <w:t xml:space="preserve"> instead of directly to students</w:t>
+      </w:r>
+    </w:p>
+    <w:p>
+      <w:pPr>
+        <w:numPr>
+          <w:ilvl w:val="1"/>
+          <w:numId w:val="1"/>
+        </w:numPr>
+      </w:pPr>
+      <w:r>
+        <w:t xml:space="preserve">This design allows: </w:t>
+      </w:r>
+    </w:p>
+    <w:p>
+      <w:pPr>
+        <w:numPr>
+          <w:ilvl w:val="2"/>
+          <w:numId w:val="1"/>
+        </w:numPr>
+      </w:pPr>
+      <w:r>
+        <w:t>Students to repeat subjects</w:t>
+      </w:r>
+    </w:p>
+    <w:p>
+      <w:pPr>
+        <w:numPr>
+          <w:ilvl w:val="2"/>
+          <w:numId w:val="1"/>
+        </w:numPr>
+      </w:pPr>
+      <w:r>
+        <w:t>Track when they enrolled in each subject</w:t>
+      </w:r>
+    </w:p>
+    <w:p>
+      <w:pPr>
+        <w:numPr>
+          <w:ilvl w:val="2"/>
+          <w:numId w:val="1"/>
+        </w:numPr>
+      </w:pPr>
+      <w:r>
+        <w:t>Keep historical record of all subjects taken</w:t>
+      </w:r>
+    </w:p>
+    <w:p>
+      <w:pPr>
+        <w:numPr>
+          <w:ilvl w:val="0"/>
+          <w:numId w:val="1"/>
+        </w:numPr>
+      </w:pPr>
+      <w:r>
+        <w:lastRenderedPageBreak/>
+        <w:t xml:space="preserve">attendance table: </w:t>
+      </w:r>
+    </w:p>
+    <w:p>
+      <w:pPr>
+        <w:numPr>
+          <w:ilvl w:val="1"/>
+          <w:numId w:val="1"/>
+        </w:numPr>
+      </w:pPr>
+      <w:r>
+        <w:t>Records daily attendance for each student-subject combination</w:t>
+      </w:r>
+    </w:p>
+    <w:p>
+      <w:pPr>
+        <w:numPr>
+          <w:ilvl w:val="1"/>
+          <w:numId w:val="1"/>
+        </w:numPr>
+      </w:pPr>
+      <w:r>
+        <w:t>Uses ENUM for attendance status for data consistency</w:t>
+      </w:r>
+    </w:p>
+    <w:p>
+      <w:pPr>
+        <w:numPr>
+          <w:ilvl w:val="1"/>
+          <w:numId w:val="1"/>
+        </w:numPr>
+      </w:pPr>
+      <w:r>
+        <w:t>Has timestamps for audit purposes</w:t>
+      </w:r>
+    </w:p>
+    <w:p>
+      <w:pPr>
+        <w:numPr>
+          <w:ilvl w:val="1"/>
+          <w:numId w:val="1"/>
+        </w:numPr>
+      </w:pPr>
+      <w:r>
+        <w:t>Unique constraint prevents duplicate attendance records</w:t>
+      </w:r>
+    </w:p>
+    <w:p>
+      <w:r>
+        <w:t>Key Benefits of this Design:</w:t>
+      </w:r>
+    </w:p>
+    <w:p>
+      <w:pPr>
+        <w:numPr>
+          <w:ilvl w:val="0"/>
+          <w:numId w:val="2"/>
+        </w:numPr>
+      </w:pPr>
+      <w:r>
+        <w:rPr>
+          <w:b/>
+          <w:bCs/>
+        </w:rPr>
+        <w:t>Historical Tracking</w:t>
+      </w:r>
+      <w:r>
+        <w:t>: You can see what subjects a student took in any semester</w:t>
+      </w:r>
+    </w:p>
+    <w:p>
+      <w:pPr>
+        <w:numPr>
+          <w:ilvl w:val="0"/>
+          <w:numId w:val="2"/>
+        </w:numPr>
+      </w:pPr>
+      <w:r>
+        <w:rPr>
+          <w:b/>
+          <w:bCs/>
+        </w:rPr>
+        <w:t>Repeat Courses</w:t>
+      </w:r>
+      <w:r>
+        <w:t>: Easily handle students repeating courses</w:t>
+      </w:r>
+    </w:p>
+    <w:p>
+      <w:pPr>
+        <w:numPr>
+          <w:ilvl w:val="0"/>
+          <w:numId w:val="2"/>
+        </w:numPr>
+      </w:pPr>
+      <w:r>
+        <w:rPr>
+          <w:b/>
+          <w:bCs/>
+        </w:rPr>
+        <w:t>Current Status</w:t>
+      </w:r>
+      <w:r>
+        <w:t>: Can easily query current students in any subject</w:t>
+      </w:r>
+    </w:p>
+    <w:p>
+      <w:pPr>
+        <w:numPr>
+          <w:ilvl w:val="0"/>
+          <w:numId w:val="2"/>
+        </w:numPr>
+      </w:pPr>
+      <w:r>
+        <w:rPr>
+          <w:b/>
+          <w:bCs/>
+        </w:rPr>
+        <w:t>Data Integrity</w:t>
+      </w:r>
+      <w:r>
+        <w:t>: Foreign keys and unique constraints maintain data consistency</w:t>
+      </w:r>
+    </w:p>
+    <w:p>
+      <w:pPr>
+        <w:numPr>
+          <w:ilvl w:val="0"/>
+          <w:numId w:val="2"/>
+        </w:numPr>
+      </w:pPr>
+      <w:r>
+        <w:rPr>
+          <w:b/>
+          <w:bCs/>
+        </w:rPr>
+        <w:t>Flexibility</w:t>
+      </w:r>
+      <w:r>
+        <w:t>: Can handle students in different semesters taking different subjects</w:t>
+      </w:r>
+    </w:p>
+    <w:p/>
     <w:sectPr>
       <w:pgSz w:w="11906" w:h="16838"/>
       <w:pgMar w:top="1440" w:right="1440" w:bottom="1440" w:left="1440" w:header="708" w:footer="708" w:gutter="0"/>
@@ -103,6 +512,251 @@
     </w:sectPr>
   </w:body>
 </w:document>
+</file>
+
+<file path=word/numbering.xml><?xml version="1.0" encoding="utf-8"?>
+<w:numbering xmlns:wpc="http://schemas.microsoft.com/office/word/2010/wordprocessingCanvas" xmlns:cx="http://schemas.microsoft.com/office/drawing/2014/chartex" xmlns:cx1="http://schemas.microsoft.com/office/drawing/2015/9/8/chartex" xmlns:cx2="http://schemas.microsoft.com/office/drawing/2015/10/21/chartex" xmlns:cx3="http://schemas.microsoft.com/office/drawing/2016/5/9/chartex" xmlns:cx4="http://schemas.microsoft.com/office/drawing/2016/5/10/chartex" xmlns:cx5="http://schemas.microsoft.com/office/drawing/2016/5/11/chartex" xmlns:cx6="http://schemas.microsoft.com/office/drawing/2016/5/12/chartex" xmlns:cx7="http://schemas.microsoft.com/office/drawing/2016/5/13/chartex" xmlns:cx8="http://schemas.microsoft.com/office/drawing/2016/5/14/chartex" xmlns:mc="http://schemas.openxmlformats.org/markup-compatibility/2006" xmlns:aink="http://schemas.microsoft.com/office/drawing/2016/ink" xmlns:am3d="http://schemas.microsoft.com/office/drawing/2017/model3d" xmlns:o="urn:schemas-microsoft-com:office:office" xmlns:oel="http://schemas.microsoft.com/office/2019/extlst" xmlns:r="http://schemas.openxmlformats.org/officeDocument/2006/relationships" xmlns:m="http://schemas.openxmlformats.org/officeDocument/2006/math" xmlns:v="urn:schemas-microsoft-com:vml" xmlns:wp14="http://schemas.microsoft.com/office/word/2010/wordprocessingDrawing" xmlns:wp="http://schemas.openxmlformats.org/drawingml/2006/wordprocessingDrawing" xmlns:w10="urn:schemas-microsoft-com:office:word" xmlns:w="http://schemas.openxmlformats.org/wordprocessingml/2006/main" xmlns:w14="http://schemas.microsoft.com/office/word/2010/wordml" xmlns:w15="http://schemas.microsoft.com/office/word/2012/wordml" xmlns:w16cex="http://schemas.microsoft.com/office/word/2018/wordml/cex" xmlns:w16cid="http://schemas.microsoft.com/office/word/2016/wordml/cid" xmlns:w16="http://schemas.microsoft.com/office/word/2018/wordml" xmlns:w16du="http://schemas.microsoft.com/office/word/2023/wordml/word16du" xmlns:w16sdtdh="http://schemas.microsoft.com/office/word/2020/wordml/sdtdatahash" xmlns:w16se="http://schemas.microsoft.com/office/word/2015/wordml/symex" xmlns:wpg="http://schemas.microsoft.com/office/word/2010/wordprocessingGroup" xmlns:wpi="http://schemas.microsoft.com/office/word/2010/wordprocessingInk" xmlns:wne="http://schemas.microsoft.com/office/word/2006/wordml" xmlns:wps="http://schemas.microsoft.com/office/word/2010/wordprocessingShape" mc:Ignorable="w14 w15 w16se w16cid w16 w16cex w16sdtdh w16du wp14">
+  <w:abstractNum w:abstractNumId="0" w15:restartNumberingAfterBreak="0">
+    <w:nsid w:val="0AD6702C"/>
+    <w:multiLevelType w:val="multilevel"/>
+    <w:tmpl w:val="32762590"/>
+    <w:lvl w:ilvl="0">
+      <w:start w:val="1"/>
+      <w:numFmt w:val="decimal"/>
+      <w:lvlText w:val="%1."/>
+      <w:lvlJc w:val="left"/>
+      <w:pPr>
+        <w:tabs>
+          <w:tab w:val="num" w:pos="720"/>
+        </w:tabs>
+        <w:ind w:left="720" w:hanging="360"/>
+      </w:pPr>
+    </w:lvl>
+    <w:lvl w:ilvl="1" w:tentative="1">
+      <w:start w:val="1"/>
+      <w:numFmt w:val="decimal"/>
+      <w:lvlText w:val="%2."/>
+      <w:lvlJc w:val="left"/>
+      <w:pPr>
+        <w:tabs>
+          <w:tab w:val="num" w:pos="1440"/>
+        </w:tabs>
+        <w:ind w:left="1440" w:hanging="360"/>
+      </w:pPr>
+    </w:lvl>
+    <w:lvl w:ilvl="2" w:tentative="1">
+      <w:start w:val="1"/>
+      <w:numFmt w:val="decimal"/>
+      <w:lvlText w:val="%3."/>
+      <w:lvlJc w:val="left"/>
+      <w:pPr>
+        <w:tabs>
+          <w:tab w:val="num" w:pos="2160"/>
+        </w:tabs>
+        <w:ind w:left="2160" w:hanging="360"/>
+      </w:pPr>
+    </w:lvl>
+    <w:lvl w:ilvl="3" w:tentative="1">
+      <w:start w:val="1"/>
+      <w:numFmt w:val="decimal"/>
+      <w:lvlText w:val="%4."/>
+      <w:lvlJc w:val="left"/>
+      <w:pPr>
+        <w:tabs>
+          <w:tab w:val="num" w:pos="2880"/>
+        </w:tabs>
+        <w:ind w:left="2880" w:hanging="360"/>
+      </w:pPr>
+    </w:lvl>
+    <w:lvl w:ilvl="4" w:tentative="1">
+      <w:start w:val="1"/>
+      <w:numFmt w:val="decimal"/>
+      <w:lvlText w:val="%5."/>
+      <w:lvlJc w:val="left"/>
+      <w:pPr>
+        <w:tabs>
+          <w:tab w:val="num" w:pos="3600"/>
+        </w:tabs>
+        <w:ind w:left="3600" w:hanging="360"/>
+      </w:pPr>
+    </w:lvl>
+    <w:lvl w:ilvl="5" w:tentative="1">
+      <w:start w:val="1"/>
+      <w:numFmt w:val="decimal"/>
+      <w:lvlText w:val="%6."/>
+      <w:lvlJc w:val="left"/>
+      <w:pPr>
+        <w:tabs>
+          <w:tab w:val="num" w:pos="4320"/>
+        </w:tabs>
+        <w:ind w:left="4320" w:hanging="360"/>
+      </w:pPr>
+    </w:lvl>
+    <w:lvl w:ilvl="6" w:tentative="1">
+      <w:start w:val="1"/>
+      <w:numFmt w:val="decimal"/>
+      <w:lvlText w:val="%7."/>
+      <w:lvlJc w:val="left"/>
+      <w:pPr>
+        <w:tabs>
+          <w:tab w:val="num" w:pos="5040"/>
+        </w:tabs>
+        <w:ind w:left="5040" w:hanging="360"/>
+      </w:pPr>
+    </w:lvl>
+    <w:lvl w:ilvl="7" w:tentative="1">
+      <w:start w:val="1"/>
+      <w:numFmt w:val="decimal"/>
+      <w:lvlText w:val="%8."/>
+      <w:lvlJc w:val="left"/>
+      <w:pPr>
+        <w:tabs>
+          <w:tab w:val="num" w:pos="5760"/>
+        </w:tabs>
+        <w:ind w:left="5760" w:hanging="360"/>
+      </w:pPr>
+    </w:lvl>
+    <w:lvl w:ilvl="8" w:tentative="1">
+      <w:start w:val="1"/>
+      <w:numFmt w:val="decimal"/>
+      <w:lvlText w:val="%9."/>
+      <w:lvlJc w:val="left"/>
+      <w:pPr>
+        <w:tabs>
+          <w:tab w:val="num" w:pos="6480"/>
+        </w:tabs>
+        <w:ind w:left="6480" w:hanging="360"/>
+      </w:pPr>
+    </w:lvl>
+  </w:abstractNum>
+  <w:abstractNum w:abstractNumId="1" w15:restartNumberingAfterBreak="0">
+    <w:nsid w:val="230A5E7E"/>
+    <w:multiLevelType w:val="multilevel"/>
+    <w:tmpl w:val="B9D0E9F8"/>
+    <w:lvl w:ilvl="0">
+      <w:start w:val="1"/>
+      <w:numFmt w:val="decimal"/>
+      <w:lvlText w:val="%1."/>
+      <w:lvlJc w:val="left"/>
+      <w:pPr>
+        <w:tabs>
+          <w:tab w:val="num" w:pos="720"/>
+        </w:tabs>
+        <w:ind w:left="720" w:hanging="360"/>
+      </w:pPr>
+    </w:lvl>
+    <w:lvl w:ilvl="1">
+      <w:start w:val="1"/>
+      <w:numFmt w:val="bullet"/>
+      <w:lvlText w:val="o"/>
+      <w:lvlJc w:val="left"/>
+      <w:pPr>
+        <w:tabs>
+          <w:tab w:val="num" w:pos="1440"/>
+        </w:tabs>
+        <w:ind w:left="1440" w:hanging="360"/>
+      </w:pPr>
+      <w:rPr>
+        <w:rFonts w:ascii="Courier New" w:hAnsi="Courier New" w:hint="default"/>
+        <w:sz w:val="20"/>
+      </w:rPr>
+    </w:lvl>
+    <w:lvl w:ilvl="2">
+      <w:start w:val="1"/>
+      <w:numFmt w:val="bullet"/>
+      <w:lvlText w:val=""/>
+      <w:lvlJc w:val="left"/>
+      <w:pPr>
+        <w:tabs>
+          <w:tab w:val="num" w:pos="2160"/>
+        </w:tabs>
+        <w:ind w:left="2160" w:hanging="360"/>
+      </w:pPr>
+      <w:rPr>
+        <w:rFonts w:ascii="Wingdings" w:hAnsi="Wingdings" w:hint="default"/>
+        <w:sz w:val="20"/>
+      </w:rPr>
+    </w:lvl>
+    <w:lvl w:ilvl="3" w:tentative="1">
+      <w:start w:val="1"/>
+      <w:numFmt w:val="decimal"/>
+      <w:lvlText w:val="%4."/>
+      <w:lvlJc w:val="left"/>
+      <w:pPr>
+        <w:tabs>
+          <w:tab w:val="num" w:pos="2880"/>
+        </w:tabs>
+        <w:ind w:left="2880" w:hanging="360"/>
+      </w:pPr>
+    </w:lvl>
+    <w:lvl w:ilvl="4" w:tentative="1">
+      <w:start w:val="1"/>
+      <w:numFmt w:val="decimal"/>
+      <w:lvlText w:val="%5."/>
+      <w:lvlJc w:val="left"/>
+      <w:pPr>
+        <w:tabs>
+          <w:tab w:val="num" w:pos="3600"/>
+        </w:tabs>
+        <w:ind w:left="3600" w:hanging="360"/>
+      </w:pPr>
+    </w:lvl>
+    <w:lvl w:ilvl="5" w:tentative="1">
+      <w:start w:val="1"/>
+      <w:numFmt w:val="decimal"/>
+      <w:lvlText w:val="%6."/>
+      <w:lvlJc w:val="left"/>
+      <w:pPr>
+        <w:tabs>
+          <w:tab w:val="num" w:pos="4320"/>
+        </w:tabs>
+        <w:ind w:left="4320" w:hanging="360"/>
+      </w:pPr>
+    </w:lvl>
+    <w:lvl w:ilvl="6" w:tentative="1">
+      <w:start w:val="1"/>
+      <w:numFmt w:val="decimal"/>
+      <w:lvlText w:val="%7."/>
+      <w:lvlJc w:val="left"/>
+      <w:pPr>
+        <w:tabs>
+          <w:tab w:val="num" w:pos="5040"/>
+        </w:tabs>
+        <w:ind w:left="5040" w:hanging="360"/>
+      </w:pPr>
+    </w:lvl>
+    <w:lvl w:ilvl="7" w:tentative="1">
+      <w:start w:val="1"/>
+      <w:numFmt w:val="decimal"/>
+      <w:lvlText w:val="%8."/>
+      <w:lvlJc w:val="left"/>
+      <w:pPr>
+        <w:tabs>
+          <w:tab w:val="num" w:pos="5760"/>
+        </w:tabs>
+        <w:ind w:left="5760" w:hanging="360"/>
+      </w:pPr>
+    </w:lvl>
+    <w:lvl w:ilvl="8" w:tentative="1">
+      <w:start w:val="1"/>
+      <w:numFmt w:val="decimal"/>
+      <w:lvlText w:val="%9."/>
+      <w:lvlJc w:val="left"/>
+      <w:pPr>
+        <w:tabs>
+          <w:tab w:val="num" w:pos="6480"/>
+        </w:tabs>
+        <w:ind w:left="6480" w:hanging="360"/>
+      </w:pPr>
+    </w:lvl>
+  </w:abstractNum>
+  <w:num w:numId="1" w16cid:durableId="1114710998">
+    <w:abstractNumId w:val="1"/>
+  </w:num>
+  <w:num w:numId="2" w16cid:durableId="1155143656">
+    <w:abstractNumId w:val="0"/>
+  </w:num>
+</w:numbering>
 </file>
 
 <file path=word/styles.xml><?xml version="1.0" encoding="utf-8"?>
@@ -708,7 +1362,6 @@
   <w:style w:type="character" w:default="1" w:styleId="DefaultParagraphFont">
     <w:name w:val="Default Paragraph Font"/>
     <w:uiPriority w:val="1"/>
-    <w:semiHidden/>
     <w:unhideWhenUsed/>
   </w:style>
   <w:style w:type="table" w:default="1" w:styleId="TableNormal">

</xml_diff>